<commit_message>
tabels added to php
</commit_message>
<xml_diff>
--- a/Applikation PHP Rapport.docx
+++ b/Applikation PHP Rapport.docx
@@ -11,7 +11,7 @@
           <w:lang w:val="en-US"/>
         </w:rPr>
       </w:pPr>
-      <w:bookmarkStart w:id="0" w:name="_Toc179126372"/>
+      <w:bookmarkStart w:id="0" w:name="_Toc180840981"/>
       <w:proofErr w:type="spellStart"/>
       <w:r>
         <w:rPr>
@@ -176,7 +176,7 @@
           <w:r>
             <w:fldChar w:fldCharType="separate"/>
           </w:r>
-          <w:hyperlink w:anchor="_Toc179126372" w:history="1">
+          <w:hyperlink w:anchor="_Toc180840981" w:history="1">
             <w:r>
               <w:rPr>
                 <w:rStyle w:val="Hyperlink"/>
@@ -204,7 +204,7 @@
                 <w:noProof/>
                 <w:webHidden/>
               </w:rPr>
-              <w:instrText xml:space="preserve"> PAGEREF _Toc179126372 \h </w:instrText>
+              <w:instrText xml:space="preserve"> PAGEREF _Toc180840981 \h </w:instrText>
             </w:r>
             <w:r>
               <w:rPr>
@@ -247,7 +247,7 @@
               <w:lang w:eastAsia="sv-SE"/>
             </w:rPr>
           </w:pPr>
-          <w:hyperlink w:anchor="_Toc179126373" w:history="1">
+          <w:hyperlink w:anchor="_Toc180840982" w:history="1">
             <w:r>
               <w:rPr>
                 <w:rStyle w:val="Hyperlink"/>
@@ -274,7 +274,7 @@
                 <w:noProof/>
                 <w:webHidden/>
               </w:rPr>
-              <w:instrText xml:space="preserve"> PAGEREF _Toc179126373 \h </w:instrText>
+              <w:instrText xml:space="preserve"> PAGEREF _Toc180840982 \h </w:instrText>
             </w:r>
             <w:r>
               <w:rPr>
@@ -317,13 +317,13 @@
               <w:lang w:eastAsia="sv-SE"/>
             </w:rPr>
           </w:pPr>
-          <w:hyperlink w:anchor="_Toc179126374" w:history="1">
+          <w:hyperlink w:anchor="_Toc180840983" w:history="1">
             <w:r>
               <w:rPr>
                 <w:rStyle w:val="Hyperlink"/>
                 <w:noProof/>
               </w:rPr>
-              <w:t>Länk till websidan</w:t>
+              <w:t>Länk till webbsidan</w:t>
             </w:r>
             <w:r>
               <w:rPr>
@@ -344,7 +344,7 @@
                 <w:noProof/>
                 <w:webHidden/>
               </w:rPr>
-              <w:instrText xml:space="preserve"> PAGEREF _Toc179126374 \h </w:instrText>
+              <w:instrText xml:space="preserve"> PAGEREF _Toc180840983 \h </w:instrText>
             </w:r>
             <w:r>
               <w:rPr>
@@ -387,7 +387,7 @@
               <w:lang w:eastAsia="sv-SE"/>
             </w:rPr>
           </w:pPr>
-          <w:hyperlink w:anchor="_Toc179126375" w:history="1">
+          <w:hyperlink w:anchor="_Toc180840984" w:history="1">
             <w:r>
               <w:rPr>
                 <w:rStyle w:val="Hyperlink"/>
@@ -414,7 +414,7 @@
                 <w:noProof/>
                 <w:webHidden/>
               </w:rPr>
-              <w:instrText xml:space="preserve"> PAGEREF _Toc179126375 \h </w:instrText>
+              <w:instrText xml:space="preserve"> PAGEREF _Toc180840984 \h </w:instrText>
             </w:r>
             <w:r>
               <w:rPr>
@@ -457,7 +457,7 @@
               <w:lang w:eastAsia="sv-SE"/>
             </w:rPr>
           </w:pPr>
-          <w:hyperlink w:anchor="_Toc179126376" w:history="1">
+          <w:hyperlink w:anchor="_Toc180840985" w:history="1">
             <w:r>
               <w:rPr>
                 <w:rStyle w:val="Hyperlink"/>
@@ -484,7 +484,7 @@
                 <w:noProof/>
                 <w:webHidden/>
               </w:rPr>
-              <w:instrText xml:space="preserve"> PAGEREF _Toc179126376 \h </w:instrText>
+              <w:instrText xml:space="preserve"> PAGEREF _Toc180840985 \h </w:instrText>
             </w:r>
             <w:r>
               <w:rPr>
@@ -527,7 +527,7 @@
               <w:lang w:eastAsia="sv-SE"/>
             </w:rPr>
           </w:pPr>
-          <w:hyperlink w:anchor="_Toc179126377" w:history="1">
+          <w:hyperlink w:anchor="_Toc180840986" w:history="1">
             <w:r>
               <w:rPr>
                 <w:rStyle w:val="Hyperlink"/>
@@ -554,7 +554,7 @@
                 <w:noProof/>
                 <w:webHidden/>
               </w:rPr>
-              <w:instrText xml:space="preserve"> PAGEREF _Toc179126377 \h </w:instrText>
+              <w:instrText xml:space="preserve"> PAGEREF _Toc180840986 \h </w:instrText>
             </w:r>
             <w:r>
               <w:rPr>
@@ -597,7 +597,7 @@
               <w:lang w:eastAsia="sv-SE"/>
             </w:rPr>
           </w:pPr>
-          <w:hyperlink w:anchor="_Toc179126378" w:history="1">
+          <w:hyperlink w:anchor="_Toc180840987" w:history="1">
             <w:r>
               <w:rPr>
                 <w:rStyle w:val="Hyperlink"/>
@@ -624,7 +624,7 @@
                 <w:noProof/>
                 <w:webHidden/>
               </w:rPr>
-              <w:instrText xml:space="preserve"> PAGEREF _Toc179126378 \h </w:instrText>
+              <w:instrText xml:space="preserve"> PAGEREF _Toc180840987 \h </w:instrText>
             </w:r>
             <w:r>
               <w:rPr>
@@ -667,7 +667,7 @@
               <w:lang w:eastAsia="sv-SE"/>
             </w:rPr>
           </w:pPr>
-          <w:hyperlink w:anchor="_Toc179126379" w:history="1">
+          <w:hyperlink w:anchor="_Toc180840988" w:history="1">
             <w:r>
               <w:rPr>
                 <w:rStyle w:val="Hyperlink"/>
@@ -694,7 +694,7 @@
                 <w:noProof/>
                 <w:webHidden/>
               </w:rPr>
-              <w:instrText xml:space="preserve"> PAGEREF _Toc179126379 \h </w:instrText>
+              <w:instrText xml:space="preserve"> PAGEREF _Toc180840988 \h </w:instrText>
             </w:r>
             <w:r>
               <w:rPr>
@@ -737,7 +737,7 @@
               <w:lang w:eastAsia="sv-SE"/>
             </w:rPr>
           </w:pPr>
-          <w:hyperlink w:anchor="_Toc179126380" w:history="1">
+          <w:hyperlink w:anchor="_Toc180840989" w:history="1">
             <w:r>
               <w:rPr>
                 <w:rStyle w:val="Hyperlink"/>
@@ -764,7 +764,7 @@
                 <w:noProof/>
                 <w:webHidden/>
               </w:rPr>
-              <w:instrText xml:space="preserve"> PAGEREF _Toc179126380 \h </w:instrText>
+              <w:instrText xml:space="preserve"> PAGEREF _Toc180840989 \h </w:instrText>
             </w:r>
             <w:r>
               <w:rPr>
@@ -807,7 +807,7 @@
               <w:lang w:eastAsia="sv-SE"/>
             </w:rPr>
           </w:pPr>
-          <w:hyperlink w:anchor="_Toc179126381" w:history="1">
+          <w:hyperlink w:anchor="_Toc180840990" w:history="1">
             <w:r>
               <w:rPr>
                 <w:rStyle w:val="Hyperlink"/>
@@ -834,7 +834,7 @@
                 <w:noProof/>
                 <w:webHidden/>
               </w:rPr>
-              <w:instrText xml:space="preserve"> PAGEREF _Toc179126381 \h </w:instrText>
+              <w:instrText xml:space="preserve"> PAGEREF _Toc180840990 \h </w:instrText>
             </w:r>
             <w:r>
               <w:rPr>
@@ -854,7 +854,7 @@
                 <w:noProof/>
                 <w:webHidden/>
               </w:rPr>
-              <w:t>13</w:t>
+              <w:t>16</w:t>
             </w:r>
             <w:r>
               <w:rPr>
@@ -877,7 +877,7 @@
               <w:lang w:eastAsia="sv-SE"/>
             </w:rPr>
           </w:pPr>
-          <w:hyperlink w:anchor="_Toc179126382" w:history="1">
+          <w:hyperlink w:anchor="_Toc180840991" w:history="1">
             <w:r>
               <w:rPr>
                 <w:rStyle w:val="Hyperlink"/>
@@ -904,7 +904,7 @@
                 <w:noProof/>
                 <w:webHidden/>
               </w:rPr>
-              <w:instrText xml:space="preserve"> PAGEREF _Toc179126382 \h </w:instrText>
+              <w:instrText xml:space="preserve"> PAGEREF _Toc180840991 \h </w:instrText>
             </w:r>
             <w:r>
               <w:rPr>
@@ -924,7 +924,7 @@
                 <w:noProof/>
                 <w:webHidden/>
               </w:rPr>
-              <w:t>14</w:t>
+              <w:t>17</w:t>
             </w:r>
             <w:r>
               <w:rPr>
@@ -947,13 +947,13 @@
               <w:lang w:eastAsia="sv-SE"/>
             </w:rPr>
           </w:pPr>
-          <w:hyperlink w:anchor="_Toc179126383" w:history="1">
+          <w:hyperlink w:anchor="_Toc180840992" w:history="1">
             <w:r>
               <w:rPr>
                 <w:rStyle w:val="Hyperlink"/>
                 <w:noProof/>
               </w:rPr>
-              <w:t>VG Exekvera en procedur med parameter.</w:t>
+              <w:t>VG Exekvera en procedur med parameter</w:t>
             </w:r>
             <w:r>
               <w:rPr>
@@ -974,7 +974,7 @@
                 <w:noProof/>
                 <w:webHidden/>
               </w:rPr>
-              <w:instrText xml:space="preserve"> PAGEREF _Toc179126383 \h </w:instrText>
+              <w:instrText xml:space="preserve"> PAGEREF _Toc180840992 \h </w:instrText>
             </w:r>
             <w:r>
               <w:rPr>
@@ -994,7 +994,7 @@
                 <w:noProof/>
                 <w:webHidden/>
               </w:rPr>
-              <w:t>17</w:t>
+              <w:t>20</w:t>
             </w:r>
             <w:r>
               <w:rPr>
@@ -1026,7 +1026,7 @@
           <w:color w:val="auto"/>
         </w:rPr>
       </w:pPr>
-      <w:bookmarkStart w:id="1" w:name="_Toc179126373"/>
+      <w:bookmarkStart w:id="1" w:name="_Toc180840982"/>
       <w:r>
         <w:rPr>
           <w:color w:val="auto"/>
@@ -1099,16 +1099,19 @@
         <w:br/>
       </w:r>
       <w:r>
-        <w:t xml:space="preserve">Rapporten kommer främst fokusera på </w:t>
-      </w:r>
-      <w:r>
-        <w:t xml:space="preserve">hur lösningar till problem som </w:t>
+        <w:t>Rapporten kommer främst fokusera på</w:t>
+      </w:r>
+      <w:r>
+        <w:t xml:space="preserve"> lösningar till problem som </w:t>
       </w:r>
       <w:r>
         <w:t xml:space="preserve">uppgiften </w:t>
       </w:r>
       <w:r>
-        <w:t>bet lösas.</w:t>
+        <w:t xml:space="preserve">ber en att </w:t>
+      </w:r>
+      <w:r>
+        <w:t>lösa.</w:t>
       </w:r>
       <w:r>
         <w:br/>
@@ -1161,12 +1164,24 @@
           <w:color w:val="auto"/>
         </w:rPr>
       </w:pPr>
-      <w:bookmarkStart w:id="2" w:name="_Toc179126374"/>
+      <w:bookmarkStart w:id="2" w:name="_Toc180840983"/>
       <w:r>
         <w:rPr>
           <w:color w:val="auto"/>
         </w:rPr>
-        <w:t>Länk till websidan</w:t>
+        <w:t>Länk till we</w:t>
+      </w:r>
+      <w:r>
+        <w:rPr>
+          <w:color w:val="auto"/>
+        </w:rPr>
+        <w:t>b</w:t>
+      </w:r>
+      <w:r>
+        <w:rPr>
+          <w:color w:val="auto"/>
+        </w:rPr>
+        <w:t>bsidan</w:t>
       </w:r>
       <w:bookmarkEnd w:id="2"/>
     </w:p>
@@ -1303,7 +1318,7 @@
           <w:color w:val="auto"/>
         </w:rPr>
       </w:pPr>
-      <w:bookmarkStart w:id="3" w:name="_Toc179126375"/>
+      <w:bookmarkStart w:id="3" w:name="_Toc180840984"/>
       <w:r>
         <w:rPr>
           <w:color w:val="auto"/>
@@ -1722,8 +1737,19 @@
       <w:r>
         <w:t xml:space="preserve"> </w:t>
       </w:r>
-      <w:r>
-        <w:t xml:space="preserve">kod snut </w:t>
+      <w:proofErr w:type="gramStart"/>
+      <w:r>
+        <w:t>kod snu</w:t>
+      </w:r>
+      <w:r>
+        <w:t>t</w:t>
+      </w:r>
+      <w:r>
+        <w:t>t</w:t>
+      </w:r>
+      <w:proofErr w:type="gramEnd"/>
+      <w:r>
+        <w:t xml:space="preserve"> </w:t>
       </w:r>
       <w:r>
         <w:t xml:space="preserve">är i html och finns för att kunna ta in </w:t>
@@ -1827,6 +1853,7 @@
               <w:rPr>
                 <w:lang w:val="en-US"/>
               </w:rPr>
+              <w:lastRenderedPageBreak/>
               <w:t>If (</w:t>
             </w:r>
             <w:proofErr w:type="spellStart"/>
@@ -1897,8 +1924,16 @@
               <w:rPr>
                 <w:lang w:val="en-US"/>
               </w:rPr>
-              <w:t>($_POST["Raisin"])) {</w:t>
-            </w:r>
+              <w:t>($_POST["Raisin"]</w:t>
+            </w:r>
+            <w:proofErr w:type="gramStart"/>
+            <w:r>
+              <w:rPr>
+                <w:lang w:val="en-US"/>
+              </w:rPr>
+              <w:t>)) {</w:t>
+            </w:r>
+            <w:proofErr w:type="gramEnd"/>
           </w:p>
           <w:p>
             <w:pPr>
@@ -2538,12 +2573,20 @@
                 <w:lang w:val="en-US"/>
               </w:rPr>
             </w:pPr>
+            <w:proofErr w:type="gramStart"/>
             <w:r>
               <w:rPr>
                 <w:lang w:val="en-US"/>
               </w:rPr>
               <w:lastRenderedPageBreak/>
-              <w:t>if (($</w:t>
+              <w:t>if ((</w:t>
+            </w:r>
+            <w:proofErr w:type="gramEnd"/>
+            <w:r>
+              <w:rPr>
+                <w:lang w:val="en-US"/>
+              </w:rPr>
+              <w:t>$</w:t>
             </w:r>
             <w:proofErr w:type="spellStart"/>
             <w:r>
@@ -3030,13 +3073,17 @@
       </w:r>
       <w:proofErr w:type="spellStart"/>
       <w:r>
-        <w:t>errorer</w:t>
+        <w:t>error</w:t>
+      </w:r>
+      <w:r>
+        <w:t>et</w:t>
       </w:r>
       <w:proofErr w:type="spellEnd"/>
       <w:r>
         <w:t>.</w:t>
       </w:r>
     </w:p>
+    <w:p/>
     <w:p/>
     <w:p/>
     <w:p/>
@@ -3056,7 +3103,7 @@
           <w:color w:val="auto"/>
         </w:rPr>
       </w:pPr>
-      <w:bookmarkStart w:id="4" w:name="_Toc179126376"/>
+      <w:bookmarkStart w:id="4" w:name="_Toc180840985"/>
       <w:proofErr w:type="spellStart"/>
       <w:r>
         <w:rPr>
@@ -3383,8 +3430,16 @@
               <w:rPr>
                 <w:lang w:val="en-US"/>
               </w:rPr>
-              <w:t xml:space="preserve"> as $row) {</w:t>
-            </w:r>
+              <w:t xml:space="preserve"> as $</w:t>
+            </w:r>
+            <w:proofErr w:type="gramStart"/>
+            <w:r>
+              <w:rPr>
+                <w:lang w:val="en-US"/>
+              </w:rPr>
+              <w:t>row) {</w:t>
+            </w:r>
+            <w:proofErr w:type="gramEnd"/>
           </w:p>
           <w:p>
             <w:pPr>
@@ -3765,7 +3820,7 @@
           <w:color w:val="auto"/>
         </w:rPr>
       </w:pPr>
-      <w:bookmarkStart w:id="5" w:name="_Toc179126377"/>
+      <w:bookmarkStart w:id="5" w:name="_Toc180840986"/>
       <w:r>
         <w:rPr>
           <w:color w:val="auto"/>
@@ -4132,7 +4187,13 @@
         <w:t xml:space="preserve">och kollar om </w:t>
       </w:r>
       <w:r>
-        <w:t xml:space="preserve">de fåt in något namn. Har de inte det så sätter </w:t>
+        <w:t>de få</w:t>
+      </w:r>
+      <w:r>
+        <w:t>t</w:t>
+      </w:r>
+      <w:r>
+        <w:t xml:space="preserve">t in något namn. Har de inte det så sätter </w:t>
       </w:r>
       <w:r>
         <w:t>programmet</w:t>
@@ -4719,83 +4780,14 @@
               <w:rPr>
                 <w:lang w:val="en-US"/>
               </w:rPr>
-              <w:t xml:space="preserve"> as $row) {</w:t>
-            </w:r>
-          </w:p>
-          <w:p>
-            <w:pPr>
-              <w:spacing w:after="160" w:line="278" w:lineRule="auto"/>
-              <w:ind w:left="1304" w:firstLine="1304"/>
-              <w:rPr>
-                <w:lang w:val="en-US"/>
-              </w:rPr>
-            </w:pPr>
-            <w:r>
-              <w:rPr>
-                <w:lang w:val="en-US"/>
-              </w:rPr>
-              <w:t>echo("&lt;pre&gt;"</w:t>
-            </w:r>
-            <w:proofErr w:type="gramStart"/>
-            <w:r>
-              <w:rPr>
-                <w:lang w:val="en-US"/>
-              </w:rPr>
-              <w:t>);</w:t>
-            </w:r>
-            <w:proofErr w:type="gramEnd"/>
-          </w:p>
-          <w:p>
-            <w:pPr>
-              <w:spacing w:after="160" w:line="278" w:lineRule="auto"/>
-              <w:ind w:left="1304" w:firstLine="1304"/>
-              <w:rPr>
-                <w:lang w:val="en-US"/>
-              </w:rPr>
-            </w:pPr>
-            <w:proofErr w:type="spellStart"/>
-            <w:r>
-              <w:rPr>
-                <w:lang w:val="en-US"/>
-              </w:rPr>
-              <w:t>print_r</w:t>
-            </w:r>
-            <w:proofErr w:type="spellEnd"/>
-            <w:r>
-              <w:rPr>
-                <w:lang w:val="en-US"/>
-              </w:rPr>
-              <w:t>($row</w:t>
-            </w:r>
-            <w:proofErr w:type="gramStart"/>
-            <w:r>
-              <w:rPr>
-                <w:lang w:val="en-US"/>
-              </w:rPr>
-              <w:t>);</w:t>
-            </w:r>
-            <w:proofErr w:type="gramEnd"/>
-          </w:p>
-          <w:p>
-            <w:pPr>
-              <w:spacing w:after="160" w:line="278" w:lineRule="auto"/>
-              <w:ind w:left="1304" w:firstLine="1304"/>
-              <w:rPr>
-                <w:lang w:val="en-US"/>
-              </w:rPr>
-            </w:pPr>
-            <w:r>
-              <w:rPr>
-                <w:lang w:val="en-US"/>
-              </w:rPr>
-              <w:t>echo("&lt;/pre&gt;"</w:t>
-            </w:r>
-            <w:proofErr w:type="gramStart"/>
-            <w:r>
-              <w:rPr>
-                <w:lang w:val="en-US"/>
-              </w:rPr>
-              <w:t>);</w:t>
+              <w:t xml:space="preserve"> as $</w:t>
+            </w:r>
+            <w:proofErr w:type="gramStart"/>
+            <w:r>
+              <w:rPr>
+                <w:lang w:val="en-US"/>
+              </w:rPr>
+              <w:t>row) {</w:t>
             </w:r>
             <w:proofErr w:type="gramEnd"/>
           </w:p>
@@ -4811,142 +4803,95 @@
               <w:rPr>
                 <w:lang w:val="en-US"/>
               </w:rPr>
-              <w:t>echo "&lt;a href='https://wwwlab.webug.se/databaskonstruktion/a23erigu/TomteVerkstad.php?Name=</w:t>
-            </w:r>
-            <w:proofErr w:type="gramStart"/>
-            <w:r>
-              <w:rPr>
-                <w:lang w:val="en-US"/>
-              </w:rPr>
-              <w:t>" .</w:t>
-            </w:r>
-            <w:proofErr w:type="gramEnd"/>
-            <w:r>
-              <w:rPr>
-                <w:lang w:val="en-US"/>
-              </w:rPr>
-              <w:t xml:space="preserve"> $row["</w:t>
-            </w:r>
-            <w:proofErr w:type="spellStart"/>
-            <w:r>
-              <w:rPr>
-                <w:lang w:val="en-US"/>
-              </w:rPr>
-              <w:t>Namn</w:t>
-            </w:r>
-            <w:proofErr w:type="spellEnd"/>
-            <w:r>
-              <w:rPr>
-                <w:lang w:val="en-US"/>
-              </w:rPr>
-              <w:t>"</w:t>
-            </w:r>
-            <w:proofErr w:type="gramStart"/>
-            <w:r>
-              <w:rPr>
-                <w:lang w:val="en-US"/>
-              </w:rPr>
-              <w:t>] .</w:t>
-            </w:r>
-            <w:proofErr w:type="gramEnd"/>
-            <w:r>
-              <w:rPr>
-                <w:lang w:val="en-US"/>
-              </w:rPr>
-              <w:t xml:space="preserve"> "&amp;Id=</w:t>
-            </w:r>
-            <w:proofErr w:type="gramStart"/>
-            <w:r>
-              <w:rPr>
-                <w:lang w:val="en-US"/>
-              </w:rPr>
-              <w:t>" .</w:t>
-            </w:r>
-            <w:proofErr w:type="gramEnd"/>
-            <w:r>
-              <w:rPr>
-                <w:lang w:val="en-US"/>
-              </w:rPr>
-              <w:t xml:space="preserve"> $row["</w:t>
-            </w:r>
-            <w:proofErr w:type="spellStart"/>
-            <w:r>
-              <w:rPr>
-                <w:lang w:val="en-US"/>
-              </w:rPr>
-              <w:t>IdNr</w:t>
-            </w:r>
-            <w:proofErr w:type="spellEnd"/>
-            <w:r>
-              <w:rPr>
-                <w:lang w:val="en-US"/>
-              </w:rPr>
-              <w:t>"</w:t>
-            </w:r>
-            <w:proofErr w:type="gramStart"/>
-            <w:r>
-              <w:rPr>
-                <w:lang w:val="en-US"/>
-              </w:rPr>
-              <w:t>] .</w:t>
-            </w:r>
-            <w:proofErr w:type="gramEnd"/>
-            <w:r>
-              <w:rPr>
-                <w:lang w:val="en-US"/>
-              </w:rPr>
-              <w:t xml:space="preserve"> "'&gt; Delete </w:t>
-            </w:r>
-            <w:proofErr w:type="gramStart"/>
-            <w:r>
-              <w:rPr>
-                <w:lang w:val="en-US"/>
-              </w:rPr>
-              <w:t>" .</w:t>
-            </w:r>
-            <w:proofErr w:type="gramEnd"/>
-            <w:r>
-              <w:rPr>
-                <w:lang w:val="en-US"/>
-              </w:rPr>
-              <w:t xml:space="preserve"> $row["</w:t>
-            </w:r>
-            <w:proofErr w:type="spellStart"/>
-            <w:r>
-              <w:rPr>
-                <w:lang w:val="en-US"/>
-              </w:rPr>
-              <w:t>Namn</w:t>
-            </w:r>
-            <w:proofErr w:type="spellEnd"/>
-            <w:r>
-              <w:rPr>
-                <w:lang w:val="en-US"/>
-              </w:rPr>
-              <w:t>"</w:t>
-            </w:r>
-            <w:proofErr w:type="gramStart"/>
-            <w:r>
-              <w:rPr>
-                <w:lang w:val="en-US"/>
-              </w:rPr>
-              <w:t>] .</w:t>
-            </w:r>
-            <w:proofErr w:type="gramEnd"/>
-            <w:r>
-              <w:rPr>
-                <w:lang w:val="en-US"/>
-              </w:rPr>
-              <w:t xml:space="preserve"> " &lt;/a&gt;</w:t>
-            </w:r>
-            <w:proofErr w:type="gramStart"/>
-            <w:r>
-              <w:rPr>
-                <w:lang w:val="en-US"/>
-              </w:rPr>
-              <w:t>";</w:t>
-            </w:r>
-            <w:proofErr w:type="gramEnd"/>
+              <w:t xml:space="preserve">// </w:t>
+            </w:r>
+            <w:proofErr w:type="spellStart"/>
+            <w:r>
+              <w:rPr>
+                <w:lang w:val="en-US"/>
+              </w:rPr>
+              <w:t>Tomtenisse</w:t>
+            </w:r>
+            <w:proofErr w:type="spellEnd"/>
+            <w:r>
+              <w:rPr>
+                <w:lang w:val="en-US"/>
+              </w:rPr>
+              <w:t xml:space="preserve"> </w:t>
+            </w:r>
+            <w:proofErr w:type="spellStart"/>
+            <w:r>
+              <w:rPr>
+                <w:lang w:val="en-US"/>
+              </w:rPr>
+              <w:t>skrivs</w:t>
+            </w:r>
+            <w:proofErr w:type="spellEnd"/>
+            <w:r>
+              <w:rPr>
+                <w:lang w:val="en-US"/>
+              </w:rPr>
+              <w:t xml:space="preserve"> </w:t>
+            </w:r>
+            <w:proofErr w:type="spellStart"/>
+            <w:r>
+              <w:rPr>
+                <w:lang w:val="en-US"/>
+              </w:rPr>
+              <w:t>ut</w:t>
+            </w:r>
+            <w:proofErr w:type="spellEnd"/>
+          </w:p>
+          <w:p>
+            <w:pPr>
+              <w:spacing w:after="160" w:line="278" w:lineRule="auto"/>
+              <w:ind w:left="2608"/>
+              <w:rPr>
+                <w:lang w:val="en-US"/>
+              </w:rPr>
+            </w:pPr>
+            <w:r>
+              <w:rPr>
+                <w:lang w:val="en-US"/>
+              </w:rPr>
+              <w:t xml:space="preserve">// </w:t>
+            </w:r>
+            <w:proofErr w:type="spellStart"/>
+            <w:r>
+              <w:rPr>
+                <w:lang w:val="en-US"/>
+              </w:rPr>
+              <w:t>Länk</w:t>
+            </w:r>
+            <w:proofErr w:type="spellEnd"/>
+            <w:r>
+              <w:rPr>
+                <w:lang w:val="en-US"/>
+              </w:rPr>
+              <w:t xml:space="preserve"> för </w:t>
+            </w:r>
+            <w:proofErr w:type="spellStart"/>
+            <w:r>
+              <w:rPr>
+                <w:lang w:val="en-US"/>
+              </w:rPr>
+              <w:t>att</w:t>
+            </w:r>
+            <w:proofErr w:type="spellEnd"/>
+            <w:r>
+              <w:rPr>
+                <w:lang w:val="en-US"/>
+              </w:rPr>
+              <w:t xml:space="preserve"> </w:t>
+            </w:r>
+            <w:proofErr w:type="spellStart"/>
+            <w:r>
+              <w:rPr>
+                <w:lang w:val="en-US"/>
+              </w:rPr>
+              <w:t>tabort</w:t>
+            </w:r>
+            <w:proofErr w:type="spellEnd"/>
           </w:p>
           <w:p>
             <w:pPr>
@@ -5111,7 +5056,10 @@
         <w:t xml:space="preserve">Sista delen av </w:t>
       </w:r>
       <w:r>
-        <w:t xml:space="preserve">utskrivningen av tomtenissar </w:t>
+        <w:t>utskriften</w:t>
+      </w:r>
+      <w:r>
+        <w:t xml:space="preserve"> av tomtenissar </w:t>
       </w:r>
       <w:r>
         <w:t>börjar med att kolla om de får ut någon information.</w:t>
@@ -5129,53 +5077,37 @@
         <w:t>körs en loop för att skriva ut de tomtenissarna</w:t>
       </w:r>
       <w:r>
-        <w:t xml:space="preserve"> genom ”</w:t>
+        <w:t>.</w:t>
+      </w:r>
+      <w:r>
+        <w:t xml:space="preserve"> Hur tomtenissarna skriv ut tas upp i </w:t>
+      </w:r>
+      <w:r>
+        <w:t>Två olika databastabeller</w:t>
+      </w:r>
+      <w:r>
+        <w:t>.</w:t>
+      </w:r>
+      <w:r>
+        <w:br/>
+      </w:r>
+      <w:r>
+        <w:t>D</w:t>
+      </w:r>
+      <w:r>
+        <w:t xml:space="preserve">e </w:t>
+      </w:r>
+      <w:r>
+        <w:t>skrivs</w:t>
+      </w:r>
+      <w:r>
+        <w:t xml:space="preserve"> även</w:t>
       </w:r>
       <w:r>
         <w:t xml:space="preserve"> </w:t>
       </w:r>
-      <w:proofErr w:type="spellStart"/>
-      <w:r>
-        <w:t>print_r</w:t>
-      </w:r>
-      <w:proofErr w:type="spellEnd"/>
-      <w:r>
-        <w:t>($</w:t>
-      </w:r>
-      <w:proofErr w:type="spellStart"/>
-      <w:r>
-        <w:t>row</w:t>
-      </w:r>
-      <w:proofErr w:type="spellEnd"/>
-      <w:r>
-        <w:t>)</w:t>
-      </w:r>
-      <w:r>
-        <w:t xml:space="preserve">”. </w:t>
-      </w:r>
-      <w:r>
-        <w:br/>
-      </w:r>
-      <w:r>
-        <w:t>”&lt;pre&gt;” vilket skrivs ut innan och efter varje tomtenisse finns för att göra så informationen från tomtenissarna är enklare att läsa</w:t>
-      </w:r>
-      <w:r>
-        <w:t xml:space="preserve">. </w:t>
-      </w:r>
-      <w:r>
-        <w:br/>
-      </w:r>
-      <w:r>
-        <w:t>D</w:t>
-      </w:r>
-      <w:r>
-        <w:t xml:space="preserve">e sista som </w:t>
-      </w:r>
-      <w:r>
-        <w:t xml:space="preserve">skrivs </w:t>
-      </w:r>
-      <w:r>
-        <w:t xml:space="preserve">ut åt varje nisse är en länk </w:t>
+      <w:r>
+        <w:t xml:space="preserve">ut åt varje nisse en länk </w:t>
       </w:r>
       <w:r>
         <w:t xml:space="preserve">med nissens namn vilket tar bort nissen om </w:t>
@@ -5202,6 +5134,11 @@
         <w:t xml:space="preserve"> delen).</w:t>
       </w:r>
     </w:p>
+    <w:p/>
+    <w:p/>
+    <w:p/>
+    <w:p/>
+    <w:p/>
     <w:p/>
     <w:p/>
     <w:p/>
@@ -5218,19 +5155,13 @@
           <w:color w:val="auto"/>
         </w:rPr>
       </w:pPr>
-      <w:bookmarkStart w:id="6" w:name="_Toc179126378"/>
+      <w:bookmarkStart w:id="6" w:name="_Toc180840987"/>
       <w:r>
         <w:rPr>
           <w:color w:val="auto"/>
         </w:rPr>
         <w:lastRenderedPageBreak/>
-        <w:t>F</w:t>
-      </w:r>
-      <w:r>
-        <w:rPr>
-          <w:color w:val="auto"/>
-        </w:rPr>
-        <w:t>örändring av innehållet</w:t>
+        <w:t>Förändring av innehållet</w:t>
       </w:r>
       <w:bookmarkEnd w:id="6"/>
     </w:p>
@@ -6692,12 +6623,20 @@
                 <w:lang w:val="en-US"/>
               </w:rPr>
             </w:pPr>
+            <w:proofErr w:type="gramStart"/>
             <w:r>
               <w:rPr>
                 <w:lang w:val="en-US"/>
               </w:rPr>
               <w:lastRenderedPageBreak/>
-              <w:t>if (($</w:t>
+              <w:t>if ((</w:t>
+            </w:r>
+            <w:proofErr w:type="gramEnd"/>
+            <w:r>
+              <w:rPr>
+                <w:lang w:val="en-US"/>
+              </w:rPr>
+              <w:t>$</w:t>
             </w:r>
             <w:proofErr w:type="spellStart"/>
             <w:r>
@@ -7150,6 +7089,7 @@
     <w:p/>
     <w:p/>
     <w:p/>
+    <w:p/>
     <w:p>
       <w:pPr>
         <w:pStyle w:val="Heading2"/>
@@ -7158,7 +7098,7 @@
           <w:color w:val="auto"/>
         </w:rPr>
       </w:pPr>
-      <w:bookmarkStart w:id="7" w:name="_Toc179126379"/>
+      <w:bookmarkStart w:id="7" w:name="_Toc180840988"/>
       <w:r>
         <w:rPr>
           <w:color w:val="auto"/>
@@ -7185,7 +7125,13 @@
         <w:t xml:space="preserve"> procedurs som används i programmet </w:t>
       </w:r>
       <w:r>
-        <w:t xml:space="preserve">men bara en av de kommer pratas om här (den andra </w:t>
+        <w:t xml:space="preserve">men bara en av de kommer </w:t>
+      </w:r>
+      <w:r>
+        <w:t>tas upp</w:t>
+      </w:r>
+      <w:r>
+        <w:t xml:space="preserve"> här (den andra </w:t>
       </w:r>
       <w:r>
         <w:t xml:space="preserve">två </w:t>
@@ -7658,7 +7604,7 @@
           <w:color w:val="auto"/>
         </w:rPr>
       </w:pPr>
-      <w:bookmarkStart w:id="8" w:name="_Toc179126380"/>
+      <w:bookmarkStart w:id="8" w:name="_Toc180840989"/>
       <w:r>
         <w:rPr>
           <w:color w:val="auto"/>
@@ -7669,7 +7615,13 @@
     </w:p>
     <w:p>
       <w:r>
-        <w:t>Två tabeller vissas på websidan</w:t>
+        <w:t>Två tabeller vissas på we</w:t>
+      </w:r>
+      <w:r>
+        <w:t>b</w:t>
+      </w:r>
+      <w:r>
+        <w:t>bsidan</w:t>
       </w:r>
       <w:r>
         <w:t xml:space="preserve">, de första är Tomtenissar (har prats om tidigare i texten) och </w:t>
@@ -7699,19 +7651,13 @@
         <w:t xml:space="preserve">leksaker </w:t>
       </w:r>
       <w:r>
-        <w:t xml:space="preserve">kommer tas upp i </w:t>
-      </w:r>
-      <w:r>
-        <w:t xml:space="preserve">VG </w:t>
+        <w:t xml:space="preserve">kommer tas upp i VG </w:t>
       </w:r>
       <w:r>
         <w:t>Exekvera en procedur</w:t>
       </w:r>
       <w:r>
-        <w:t xml:space="preserve"> med parameter</w:t>
-      </w:r>
-      <w:r>
-        <w:t>.</w:t>
+        <w:t xml:space="preserve"> med parameter.</w:t>
       </w:r>
     </w:p>
     <w:tbl>
@@ -7938,35 +7884,21 @@
                 <w:lang w:val="en-US"/>
               </w:rPr>
             </w:pPr>
-            <w:proofErr w:type="gramStart"/>
             <w:r>
               <w:rPr>
                 <w:lang w:val="en-US"/>
               </w:rPr>
               <w:lastRenderedPageBreak/>
-              <w:t>foreach(</w:t>
-            </w:r>
-            <w:proofErr w:type="gramEnd"/>
-            <w:r>
-              <w:rPr>
-                <w:lang w:val="en-US"/>
-              </w:rPr>
-              <w:t>$</w:t>
-            </w:r>
-            <w:proofErr w:type="spellStart"/>
-            <w:r>
-              <w:rPr>
-                <w:lang w:val="en-US"/>
-              </w:rPr>
-              <w:t>FetchToyName</w:t>
-            </w:r>
-            <w:proofErr w:type="spellEnd"/>
-            <w:r>
-              <w:rPr>
-                <w:lang w:val="en-US"/>
-              </w:rPr>
-              <w:t xml:space="preserve"> as $row2){</w:t>
-            </w:r>
+              <w:t>echo("&lt;table&gt;"</w:t>
+            </w:r>
+            <w:proofErr w:type="gramStart"/>
+            <w:r>
+              <w:rPr>
+                <w:lang w:val="en-US"/>
+              </w:rPr>
+              <w:t>);</w:t>
+            </w:r>
+            <w:proofErr w:type="gramEnd"/>
           </w:p>
           <w:p>
             <w:pPr>
@@ -7980,7 +7912,7 @@
               <w:rPr>
                 <w:lang w:val="en-US"/>
               </w:rPr>
-              <w:t>echo("&lt;pre&gt;"</w:t>
+              <w:t>echo("&lt;tr&gt;"</w:t>
             </w:r>
             <w:proofErr w:type="gramStart"/>
             <w:r>
@@ -7994,24 +7926,234 @@
           <w:p>
             <w:pPr>
               <w:spacing w:after="160" w:line="278" w:lineRule="auto"/>
+              <w:ind w:left="1304" w:firstLine="1304"/>
+              <w:rPr>
+                <w:lang w:val="en-US"/>
+              </w:rPr>
+            </w:pPr>
+            <w:r>
+              <w:rPr>
+                <w:lang w:val="en-US"/>
+              </w:rPr>
+              <w:t>echo("&lt;</w:t>
+            </w:r>
+            <w:proofErr w:type="spellStart"/>
+            <w:r>
+              <w:rPr>
+                <w:lang w:val="en-US"/>
+              </w:rPr>
+              <w:t>th</w:t>
+            </w:r>
+            <w:proofErr w:type="spellEnd"/>
+            <w:r>
+              <w:rPr>
+                <w:lang w:val="en-US"/>
+              </w:rPr>
+              <w:t>&gt; Name &lt;/</w:t>
+            </w:r>
+            <w:proofErr w:type="spellStart"/>
+            <w:r>
+              <w:rPr>
+                <w:lang w:val="en-US"/>
+              </w:rPr>
+              <w:t>th</w:t>
+            </w:r>
+            <w:proofErr w:type="spellEnd"/>
+            <w:r>
+              <w:rPr>
+                <w:lang w:val="en-US"/>
+              </w:rPr>
+              <w:t>&gt;"</w:t>
+            </w:r>
+            <w:proofErr w:type="gramStart"/>
+            <w:r>
+              <w:rPr>
+                <w:lang w:val="en-US"/>
+              </w:rPr>
+              <w:t>);</w:t>
+            </w:r>
+            <w:proofErr w:type="gramEnd"/>
+          </w:p>
+          <w:p>
+            <w:pPr>
+              <w:spacing w:after="160" w:line="278" w:lineRule="auto"/>
+              <w:ind w:left="1304" w:firstLine="1304"/>
+              <w:rPr>
+                <w:lang w:val="en-US"/>
+              </w:rPr>
+            </w:pPr>
+            <w:r>
+              <w:rPr>
+                <w:lang w:val="en-US"/>
+              </w:rPr>
+              <w:t>echo("&lt;</w:t>
+            </w:r>
+            <w:proofErr w:type="spellStart"/>
+            <w:r>
+              <w:rPr>
+                <w:lang w:val="en-US"/>
+              </w:rPr>
+              <w:t>th</w:t>
+            </w:r>
+            <w:proofErr w:type="spellEnd"/>
+            <w:r>
+              <w:rPr>
+                <w:lang w:val="en-US"/>
+              </w:rPr>
+              <w:t>&gt; ID &lt;/</w:t>
+            </w:r>
+            <w:proofErr w:type="spellStart"/>
+            <w:r>
+              <w:rPr>
+                <w:lang w:val="en-US"/>
+              </w:rPr>
+              <w:t>th</w:t>
+            </w:r>
+            <w:proofErr w:type="spellEnd"/>
+            <w:r>
+              <w:rPr>
+                <w:lang w:val="en-US"/>
+              </w:rPr>
+              <w:t>&gt;"</w:t>
+            </w:r>
+            <w:proofErr w:type="gramStart"/>
+            <w:r>
+              <w:rPr>
+                <w:lang w:val="en-US"/>
+              </w:rPr>
+              <w:t>);</w:t>
+            </w:r>
+            <w:proofErr w:type="gramEnd"/>
+          </w:p>
+          <w:p>
+            <w:pPr>
+              <w:spacing w:after="160" w:line="278" w:lineRule="auto"/>
+              <w:ind w:left="1304" w:firstLine="1304"/>
+              <w:rPr>
+                <w:lang w:val="en-US"/>
+              </w:rPr>
+            </w:pPr>
+            <w:r>
+              <w:rPr>
+                <w:lang w:val="en-US"/>
+              </w:rPr>
+              <w:t>echo("&lt;</w:t>
+            </w:r>
+            <w:proofErr w:type="spellStart"/>
+            <w:r>
+              <w:rPr>
+                <w:lang w:val="en-US"/>
+              </w:rPr>
+              <w:t>th</w:t>
+            </w:r>
+            <w:proofErr w:type="spellEnd"/>
+            <w:r>
+              <w:rPr>
+                <w:lang w:val="en-US"/>
+              </w:rPr>
+              <w:t>&gt; Weight &lt;/</w:t>
+            </w:r>
+            <w:proofErr w:type="spellStart"/>
+            <w:r>
+              <w:rPr>
+                <w:lang w:val="en-US"/>
+              </w:rPr>
+              <w:t>th</w:t>
+            </w:r>
+            <w:proofErr w:type="spellEnd"/>
+            <w:r>
+              <w:rPr>
+                <w:lang w:val="en-US"/>
+              </w:rPr>
+              <w:t>&gt;"</w:t>
+            </w:r>
+            <w:proofErr w:type="gramStart"/>
+            <w:r>
+              <w:rPr>
+                <w:lang w:val="en-US"/>
+              </w:rPr>
+              <w:t>);</w:t>
+            </w:r>
+            <w:proofErr w:type="gramEnd"/>
+          </w:p>
+          <w:p>
+            <w:pPr>
+              <w:spacing w:after="160" w:line="278" w:lineRule="auto"/>
+              <w:ind w:left="1304" w:firstLine="1304"/>
+              <w:rPr>
+                <w:lang w:val="en-US"/>
+              </w:rPr>
+            </w:pPr>
+            <w:r>
+              <w:rPr>
+                <w:lang w:val="en-US"/>
+              </w:rPr>
+              <w:t>echo("&lt;</w:t>
+            </w:r>
+            <w:proofErr w:type="spellStart"/>
+            <w:r>
+              <w:rPr>
+                <w:lang w:val="en-US"/>
+              </w:rPr>
+              <w:t>th</w:t>
+            </w:r>
+            <w:proofErr w:type="spellEnd"/>
+            <w:r>
+              <w:rPr>
+                <w:lang w:val="en-US"/>
+              </w:rPr>
+              <w:t xml:space="preserve">&gt; </w:t>
+            </w:r>
+            <w:proofErr w:type="spellStart"/>
+            <w:r>
+              <w:rPr>
+                <w:lang w:val="en-US"/>
+              </w:rPr>
+              <w:t>Prise</w:t>
+            </w:r>
+            <w:proofErr w:type="spellEnd"/>
+            <w:r>
+              <w:rPr>
+                <w:lang w:val="en-US"/>
+              </w:rPr>
+              <w:t xml:space="preserve"> &lt;/</w:t>
+            </w:r>
+            <w:proofErr w:type="spellStart"/>
+            <w:r>
+              <w:rPr>
+                <w:lang w:val="en-US"/>
+              </w:rPr>
+              <w:t>th</w:t>
+            </w:r>
+            <w:proofErr w:type="spellEnd"/>
+            <w:r>
+              <w:rPr>
+                <w:lang w:val="en-US"/>
+              </w:rPr>
+              <w:t>&gt;"</w:t>
+            </w:r>
+            <w:proofErr w:type="gramStart"/>
+            <w:r>
+              <w:rPr>
+                <w:lang w:val="en-US"/>
+              </w:rPr>
+              <w:t>);</w:t>
+            </w:r>
+            <w:proofErr w:type="gramEnd"/>
+          </w:p>
+          <w:p>
+            <w:pPr>
+              <w:spacing w:after="160" w:line="278" w:lineRule="auto"/>
               <w:ind w:firstLine="1304"/>
               <w:rPr>
                 <w:lang w:val="en-US"/>
               </w:rPr>
             </w:pPr>
-            <w:proofErr w:type="spellStart"/>
-            <w:r>
-              <w:rPr>
-                <w:lang w:val="en-US"/>
-              </w:rPr>
-              <w:t>print_r</w:t>
-            </w:r>
-            <w:proofErr w:type="spellEnd"/>
-            <w:r>
-              <w:rPr>
-                <w:lang w:val="en-US"/>
-              </w:rPr>
-              <w:t>($row2</w:t>
+            <w:r>
+              <w:rPr>
+                <w:lang w:val="en-US"/>
+              </w:rPr>
+              <w:t>echo("&lt;/tr&gt;"</w:t>
             </w:r>
             <w:proofErr w:type="gramStart"/>
             <w:r>
@@ -8026,31 +8168,34 @@
             <w:pPr>
               <w:spacing w:after="160" w:line="278" w:lineRule="auto"/>
               <w:ind w:firstLine="1304"/>
-              <w:rPr>
-                <w:lang w:val="en-US"/>
-              </w:rPr>
-            </w:pPr>
-            <w:r>
-              <w:rPr>
-                <w:lang w:val="en-US"/>
-              </w:rPr>
-              <w:t>echo("&lt;/pre&gt;"</w:t>
-            </w:r>
-            <w:proofErr w:type="gramStart"/>
-            <w:r>
-              <w:rPr>
-                <w:lang w:val="en-US"/>
-              </w:rPr>
-              <w:t>);</w:t>
-            </w:r>
-            <w:proofErr w:type="gramEnd"/>
-          </w:p>
-          <w:p>
-            <w:pPr>
-              <w:spacing w:after="160" w:line="278" w:lineRule="auto"/>
-            </w:pPr>
-            <w:r>
-              <w:t>}</w:t>
+            </w:pPr>
+            <w:r>
+              <w:t>// r</w:t>
+            </w:r>
+            <w:r>
+              <w:t>e</w:t>
+            </w:r>
+            <w:r>
+              <w:t>sten av k</w:t>
+            </w:r>
+            <w:r>
+              <w:t xml:space="preserve">oden för att skriva ut </w:t>
+            </w:r>
+            <w:r>
+              <w:t>leksaker</w:t>
+            </w:r>
+          </w:p>
+          <w:p>
+            <w:pPr>
+              <w:spacing w:after="160" w:line="278" w:lineRule="auto"/>
+            </w:pPr>
+            <w:proofErr w:type="spellStart"/>
+            <w:r>
+              <w:t>echo</w:t>
+            </w:r>
+            <w:proofErr w:type="spellEnd"/>
+            <w:r>
+              <w:t>("&lt;/table&gt;");</w:t>
             </w:r>
           </w:p>
         </w:tc>
@@ -8075,6 +8220,13 @@
           <w:sz w:val="20"/>
           <w:szCs w:val="20"/>
         </w:rPr>
+        <w:t>s rubrik</w:t>
+      </w:r>
+      <w:r>
+        <w:rPr>
+          <w:sz w:val="20"/>
+          <w:szCs w:val="20"/>
+        </w:rPr>
         <w:t>.</w:t>
       </w:r>
     </w:p>
@@ -8095,21 +8247,1164 @@
         <w:t>Exekvera en procedur</w:t>
       </w:r>
       <w:r>
-        <w:t xml:space="preserve"> med parameter</w:t>
-      </w:r>
-      <w:r>
-        <w:t xml:space="preserve">) så </w:t>
-      </w:r>
-      <w:r>
-        <w:t xml:space="preserve">skrivs de ut på samma sätt som </w:t>
-      </w:r>
-      <w:r>
-        <w:t>tomtenissar med ”&lt;pre&gt;” för att göra det lättare att läsa</w:t>
-      </w:r>
-      <w:r>
+        <w:t xml:space="preserve"> med parameter) så </w:t>
+      </w:r>
+      <w:r>
+        <w:t xml:space="preserve">börjar programmet med att skapa ett </w:t>
+      </w:r>
+      <w:proofErr w:type="spellStart"/>
+      <w:r>
+        <w:t>tabel</w:t>
+      </w:r>
+      <w:proofErr w:type="spellEnd"/>
+      <w:r>
+        <w:t xml:space="preserve"> </w:t>
+      </w:r>
+      <w:r>
+        <w:t xml:space="preserve">som all data ska ligga i. </w:t>
+      </w:r>
+      <w:r>
+        <w:t xml:space="preserve">Den första raden i </w:t>
+      </w:r>
+      <w:proofErr w:type="spellStart"/>
+      <w:r>
+        <w:t>tab</w:t>
+      </w:r>
+      <w:r>
+        <w:t>len</w:t>
+      </w:r>
+      <w:proofErr w:type="spellEnd"/>
+      <w:r>
+        <w:t xml:space="preserve"> är till för </w:t>
+      </w:r>
+      <w:r>
+        <w:t>rubrikerna av varje data</w:t>
+      </w:r>
+      <w:r>
+        <w:t xml:space="preserve"> </w:t>
+      </w:r>
+      <w:r>
+        <w:t>(dessa är hård kodande då de alltid ska vara samma).</w:t>
+      </w:r>
+    </w:p>
+    <w:p/>
+    <w:p/>
+    <w:p/>
+    <w:p/>
+    <w:p/>
+    <w:p/>
+    <w:p/>
+    <w:p/>
+    <w:p/>
+    <w:p/>
+    <w:p/>
+    <w:p/>
+    <w:p/>
+    <w:p/>
+    <w:p/>
+    <w:p/>
+    <w:tbl>
+      <w:tblPr>
+        <w:tblStyle w:val="TableGrid"/>
+        <w:tblW w:w="0" w:type="auto"/>
+        <w:tblLook w:val="04A0" w:firstRow="1" w:lastRow="0" w:firstColumn="1" w:lastColumn="0" w:noHBand="0" w:noVBand="1"/>
+      </w:tblPr>
+      <w:tblGrid>
+        <w:gridCol w:w="9016"/>
+      </w:tblGrid>
+      <w:tr>
+        <w:tc>
+          <w:tcPr>
+            <w:tcW w:w="9016" w:type="dxa"/>
+          </w:tcPr>
+          <w:p>
+            <w:pPr>
+              <w:spacing w:after="160" w:line="278" w:lineRule="auto"/>
+              <w:rPr>
+                <w:lang w:val="en-US"/>
+              </w:rPr>
+            </w:pPr>
+            <w:r>
+              <w:rPr>
+                <w:lang w:val="en-US"/>
+              </w:rPr>
+              <w:lastRenderedPageBreak/>
+              <w:t>echo("&lt;tr&gt;"</w:t>
+            </w:r>
+            <w:proofErr w:type="gramStart"/>
+            <w:r>
+              <w:rPr>
+                <w:lang w:val="en-US"/>
+              </w:rPr>
+              <w:t>);</w:t>
+            </w:r>
+            <w:proofErr w:type="gramEnd"/>
+          </w:p>
+          <w:p>
+            <w:pPr>
+              <w:spacing w:after="160" w:line="278" w:lineRule="auto"/>
+              <w:ind w:firstLine="1304"/>
+              <w:rPr>
+                <w:lang w:val="en-US"/>
+              </w:rPr>
+            </w:pPr>
+            <w:r>
+              <w:rPr>
+                <w:lang w:val="en-US"/>
+              </w:rPr>
+              <w:t>echo("&lt;td&gt;"</w:t>
+            </w:r>
+            <w:proofErr w:type="gramStart"/>
+            <w:r>
+              <w:rPr>
+                <w:lang w:val="en-US"/>
+              </w:rPr>
+              <w:t>);</w:t>
+            </w:r>
+            <w:proofErr w:type="gramEnd"/>
+          </w:p>
+          <w:p>
+            <w:pPr>
+              <w:spacing w:after="160" w:line="278" w:lineRule="auto"/>
+              <w:ind w:left="1304" w:firstLine="1304"/>
+              <w:rPr>
+                <w:lang w:val="en-US"/>
+              </w:rPr>
+            </w:pPr>
+            <w:proofErr w:type="spellStart"/>
+            <w:r>
+              <w:rPr>
+                <w:lang w:val="en-US"/>
+              </w:rPr>
+              <w:t>print_r</w:t>
+            </w:r>
+            <w:proofErr w:type="spellEnd"/>
+            <w:r>
+              <w:rPr>
+                <w:lang w:val="en-US"/>
+              </w:rPr>
+              <w:t>($row2["</w:t>
+            </w:r>
+            <w:proofErr w:type="spellStart"/>
+            <w:r>
+              <w:rPr>
+                <w:lang w:val="en-US"/>
+              </w:rPr>
+              <w:t>Namn</w:t>
+            </w:r>
+            <w:proofErr w:type="spellEnd"/>
+            <w:r>
+              <w:rPr>
+                <w:lang w:val="en-US"/>
+              </w:rPr>
+              <w:t>"]</w:t>
+            </w:r>
+            <w:proofErr w:type="gramStart"/>
+            <w:r>
+              <w:rPr>
+                <w:lang w:val="en-US"/>
+              </w:rPr>
+              <w:t>);</w:t>
+            </w:r>
+            <w:proofErr w:type="gramEnd"/>
+          </w:p>
+          <w:p>
+            <w:pPr>
+              <w:spacing w:after="160" w:line="278" w:lineRule="auto"/>
+              <w:ind w:firstLine="1304"/>
+              <w:rPr>
+                <w:lang w:val="en-US"/>
+              </w:rPr>
+            </w:pPr>
+            <w:r>
+              <w:rPr>
+                <w:lang w:val="en-US"/>
+              </w:rPr>
+              <w:t>echo("&lt;/td&gt;"</w:t>
+            </w:r>
+            <w:proofErr w:type="gramStart"/>
+            <w:r>
+              <w:rPr>
+                <w:lang w:val="en-US"/>
+              </w:rPr>
+              <w:t>);</w:t>
+            </w:r>
+            <w:proofErr w:type="gramEnd"/>
+          </w:p>
+          <w:p>
+            <w:pPr>
+              <w:spacing w:after="160" w:line="278" w:lineRule="auto"/>
+              <w:ind w:firstLine="1304"/>
+              <w:rPr>
+                <w:lang w:val="en-US"/>
+              </w:rPr>
+            </w:pPr>
+            <w:r>
+              <w:rPr>
+                <w:lang w:val="en-US"/>
+              </w:rPr>
+              <w:t>echo("&lt;td&gt;"</w:t>
+            </w:r>
+            <w:proofErr w:type="gramStart"/>
+            <w:r>
+              <w:rPr>
+                <w:lang w:val="en-US"/>
+              </w:rPr>
+              <w:t>);</w:t>
+            </w:r>
+            <w:proofErr w:type="gramEnd"/>
+          </w:p>
+          <w:p>
+            <w:pPr>
+              <w:spacing w:after="160" w:line="278" w:lineRule="auto"/>
+              <w:ind w:left="1304" w:firstLine="1304"/>
+              <w:rPr>
+                <w:lang w:val="en-US"/>
+              </w:rPr>
+            </w:pPr>
+            <w:proofErr w:type="spellStart"/>
+            <w:r>
+              <w:rPr>
+                <w:lang w:val="en-US"/>
+              </w:rPr>
+              <w:t>print_r</w:t>
+            </w:r>
+            <w:proofErr w:type="spellEnd"/>
+            <w:r>
+              <w:rPr>
+                <w:lang w:val="en-US"/>
+              </w:rPr>
+              <w:t>($row2["</w:t>
+            </w:r>
+            <w:proofErr w:type="spellStart"/>
+            <w:r>
+              <w:rPr>
+                <w:lang w:val="en-US"/>
+              </w:rPr>
+              <w:t>IdNr</w:t>
+            </w:r>
+            <w:proofErr w:type="spellEnd"/>
+            <w:r>
+              <w:rPr>
+                <w:lang w:val="en-US"/>
+              </w:rPr>
+              <w:t>"]</w:t>
+            </w:r>
+            <w:proofErr w:type="gramStart"/>
+            <w:r>
+              <w:rPr>
+                <w:lang w:val="en-US"/>
+              </w:rPr>
+              <w:t>);</w:t>
+            </w:r>
+            <w:proofErr w:type="gramEnd"/>
+          </w:p>
+          <w:p>
+            <w:pPr>
+              <w:spacing w:after="160" w:line="278" w:lineRule="auto"/>
+              <w:ind w:firstLine="1304"/>
+              <w:rPr>
+                <w:lang w:val="en-US"/>
+              </w:rPr>
+            </w:pPr>
+            <w:r>
+              <w:rPr>
+                <w:lang w:val="en-US"/>
+              </w:rPr>
+              <w:t>echo("&lt;/td&gt;"</w:t>
+            </w:r>
+            <w:proofErr w:type="gramStart"/>
+            <w:r>
+              <w:rPr>
+                <w:lang w:val="en-US"/>
+              </w:rPr>
+              <w:t>);</w:t>
+            </w:r>
+            <w:proofErr w:type="gramEnd"/>
+          </w:p>
+          <w:p>
+            <w:pPr>
+              <w:spacing w:after="160" w:line="278" w:lineRule="auto"/>
+              <w:ind w:firstLine="1304"/>
+              <w:rPr>
+                <w:lang w:val="en-US"/>
+              </w:rPr>
+            </w:pPr>
+            <w:r>
+              <w:rPr>
+                <w:lang w:val="en-US"/>
+              </w:rPr>
+              <w:t>echo("&lt;td&gt;"</w:t>
+            </w:r>
+            <w:proofErr w:type="gramStart"/>
+            <w:r>
+              <w:rPr>
+                <w:lang w:val="en-US"/>
+              </w:rPr>
+              <w:t>);</w:t>
+            </w:r>
+            <w:proofErr w:type="gramEnd"/>
+          </w:p>
+          <w:p>
+            <w:pPr>
+              <w:spacing w:after="160" w:line="278" w:lineRule="auto"/>
+              <w:ind w:left="1304" w:firstLine="1304"/>
+              <w:rPr>
+                <w:lang w:val="en-US"/>
+              </w:rPr>
+            </w:pPr>
+            <w:proofErr w:type="spellStart"/>
+            <w:r>
+              <w:rPr>
+                <w:lang w:val="en-US"/>
+              </w:rPr>
+              <w:t>print_r</w:t>
+            </w:r>
+            <w:proofErr w:type="spellEnd"/>
+            <w:r>
+              <w:rPr>
+                <w:lang w:val="en-US"/>
+              </w:rPr>
+              <w:t>($row2["</w:t>
+            </w:r>
+            <w:proofErr w:type="spellStart"/>
+            <w:r>
+              <w:rPr>
+                <w:lang w:val="en-US"/>
+              </w:rPr>
+              <w:t>Vikt</w:t>
+            </w:r>
+            <w:proofErr w:type="spellEnd"/>
+            <w:r>
+              <w:rPr>
+                <w:lang w:val="en-US"/>
+              </w:rPr>
+              <w:t>"]</w:t>
+            </w:r>
+            <w:proofErr w:type="gramStart"/>
+            <w:r>
+              <w:rPr>
+                <w:lang w:val="en-US"/>
+              </w:rPr>
+              <w:t>);</w:t>
+            </w:r>
+            <w:proofErr w:type="gramEnd"/>
+          </w:p>
+          <w:p>
+            <w:pPr>
+              <w:spacing w:after="160" w:line="278" w:lineRule="auto"/>
+              <w:ind w:firstLine="1304"/>
+              <w:rPr>
+                <w:lang w:val="en-US"/>
+              </w:rPr>
+            </w:pPr>
+            <w:r>
+              <w:rPr>
+                <w:lang w:val="en-US"/>
+              </w:rPr>
+              <w:t>echo("&lt;/td&gt;"</w:t>
+            </w:r>
+            <w:proofErr w:type="gramStart"/>
+            <w:r>
+              <w:rPr>
+                <w:lang w:val="en-US"/>
+              </w:rPr>
+              <w:t>);</w:t>
+            </w:r>
+            <w:proofErr w:type="gramEnd"/>
+          </w:p>
+          <w:p>
+            <w:pPr>
+              <w:spacing w:after="160" w:line="278" w:lineRule="auto"/>
+              <w:ind w:firstLine="1304"/>
+              <w:rPr>
+                <w:lang w:val="en-US"/>
+              </w:rPr>
+            </w:pPr>
+            <w:r>
+              <w:rPr>
+                <w:lang w:val="en-US"/>
+              </w:rPr>
+              <w:t>echo("&lt;td&gt;"</w:t>
+            </w:r>
+            <w:proofErr w:type="gramStart"/>
+            <w:r>
+              <w:rPr>
+                <w:lang w:val="en-US"/>
+              </w:rPr>
+              <w:t>);</w:t>
+            </w:r>
+            <w:proofErr w:type="gramEnd"/>
+          </w:p>
+          <w:p>
+            <w:pPr>
+              <w:spacing w:after="160" w:line="278" w:lineRule="auto"/>
+              <w:ind w:left="1304" w:firstLine="1304"/>
+              <w:rPr>
+                <w:lang w:val="en-US"/>
+              </w:rPr>
+            </w:pPr>
+            <w:proofErr w:type="spellStart"/>
+            <w:r>
+              <w:rPr>
+                <w:lang w:val="en-US"/>
+              </w:rPr>
+              <w:t>print_r</w:t>
+            </w:r>
+            <w:proofErr w:type="spellEnd"/>
+            <w:r>
+              <w:rPr>
+                <w:lang w:val="en-US"/>
+              </w:rPr>
+              <w:t>($row2["Pris"]</w:t>
+            </w:r>
+            <w:proofErr w:type="gramStart"/>
+            <w:r>
+              <w:rPr>
+                <w:lang w:val="en-US"/>
+              </w:rPr>
+              <w:t>);</w:t>
+            </w:r>
+            <w:proofErr w:type="gramEnd"/>
+          </w:p>
+          <w:p>
+            <w:pPr>
+              <w:spacing w:after="160" w:line="278" w:lineRule="auto"/>
+              <w:ind w:firstLine="1304"/>
+            </w:pPr>
+            <w:proofErr w:type="spellStart"/>
+            <w:r>
+              <w:t>echo</w:t>
+            </w:r>
+            <w:proofErr w:type="spellEnd"/>
+            <w:r>
+              <w:t>("&lt;/</w:t>
+            </w:r>
+            <w:proofErr w:type="spellStart"/>
+            <w:r>
+              <w:t>td</w:t>
+            </w:r>
+            <w:proofErr w:type="spellEnd"/>
+            <w:r>
+              <w:t>&gt;");</w:t>
+            </w:r>
+          </w:p>
+          <w:p>
+            <w:pPr>
+              <w:spacing w:after="160" w:line="278" w:lineRule="auto"/>
+            </w:pPr>
+            <w:proofErr w:type="spellStart"/>
+            <w:r>
+              <w:t>echo</w:t>
+            </w:r>
+            <w:proofErr w:type="spellEnd"/>
+            <w:r>
+              <w:t>("&lt;/</w:t>
+            </w:r>
+            <w:proofErr w:type="spellStart"/>
+            <w:r>
+              <w:t>tr</w:t>
+            </w:r>
+            <w:proofErr w:type="spellEnd"/>
+            <w:r>
+              <w:t>&gt;");  </w:t>
+            </w:r>
+          </w:p>
+        </w:tc>
+      </w:tr>
+    </w:tbl>
+    <w:p>
+      <w:pPr>
+        <w:rPr>
+          <w:sz w:val="20"/>
+          <w:szCs w:val="20"/>
+        </w:rPr>
+      </w:pPr>
+      <w:r>
+        <w:rPr>
+          <w:sz w:val="20"/>
+          <w:szCs w:val="20"/>
+        </w:rPr>
+        <w:t>Figur 1</w:t>
+      </w:r>
+      <w:r>
+        <w:rPr>
+          <w:sz w:val="20"/>
+          <w:szCs w:val="20"/>
+        </w:rPr>
+        <w:t>4</w:t>
+      </w:r>
+      <w:r>
+        <w:rPr>
+          <w:sz w:val="20"/>
+          <w:szCs w:val="20"/>
+        </w:rPr>
+        <w:t>: skriv ut leksaker.</w:t>
+      </w:r>
+    </w:p>
+    <w:p>
+      <w:r>
+        <w:t>Detta är koden för att skriva ut varje leksak</w:t>
+      </w:r>
+      <w:r>
+        <w:t xml:space="preserve">. Det </w:t>
+      </w:r>
+      <w:r>
+        <w:t>ligger i</w:t>
+      </w:r>
+      <w:r>
+        <w:t xml:space="preserve"> en lo</w:t>
+      </w:r>
+      <w:r>
+        <w:t>o</w:t>
+      </w:r>
+      <w:r>
+        <w:t xml:space="preserve">p som kör för varje </w:t>
+      </w:r>
+      <w:r>
+        <w:t>leksak de hittar</w:t>
+      </w:r>
+      <w:r>
+        <w:t xml:space="preserve"> och skapar då en </w:t>
+      </w:r>
+      <w:r>
+        <w:t xml:space="preserve">ny tabell i </w:t>
+      </w:r>
+      <w:proofErr w:type="spellStart"/>
+      <w:r>
+        <w:t>tablen</w:t>
+      </w:r>
+      <w:proofErr w:type="spellEnd"/>
+      <w:r>
+        <w:t xml:space="preserve"> med </w:t>
+      </w:r>
+      <w:r>
+        <w:t>den nya leksaken</w:t>
+      </w:r>
+      <w:r>
+        <w:t xml:space="preserve">. </w:t>
+      </w:r>
+    </w:p>
+    <w:p/>
+    <w:p/>
+    <w:p/>
+    <w:p/>
+    <w:p/>
+    <w:p/>
+    <w:p/>
+    <w:p/>
+    <w:p/>
+    <w:p/>
+    <w:p/>
+    <w:tbl>
+      <w:tblPr>
+        <w:tblStyle w:val="TableGrid"/>
+        <w:tblW w:w="0" w:type="auto"/>
+        <w:tblLook w:val="04A0" w:firstRow="1" w:lastRow="0" w:firstColumn="1" w:lastColumn="0" w:noHBand="0" w:noVBand="1"/>
+      </w:tblPr>
+      <w:tblGrid>
+        <w:gridCol w:w="9016"/>
+      </w:tblGrid>
+      <w:tr>
+        <w:tc>
+          <w:tcPr>
+            <w:tcW w:w="9016" w:type="dxa"/>
+          </w:tcPr>
+          <w:p>
+            <w:pPr>
+              <w:spacing w:after="160" w:line="278" w:lineRule="auto"/>
+              <w:rPr>
+                <w:lang w:val="en-US"/>
+              </w:rPr>
+            </w:pPr>
+            <w:r>
+              <w:rPr>
+                <w:lang w:val="en-US"/>
+              </w:rPr>
+              <w:lastRenderedPageBreak/>
+              <w:t>echo("&lt;tr&gt;"</w:t>
+            </w:r>
+            <w:proofErr w:type="gramStart"/>
+            <w:r>
+              <w:rPr>
+                <w:lang w:val="en-US"/>
+              </w:rPr>
+              <w:t>);</w:t>
+            </w:r>
+            <w:proofErr w:type="gramEnd"/>
+          </w:p>
+          <w:p>
+            <w:pPr>
+              <w:spacing w:after="160" w:line="278" w:lineRule="auto"/>
+              <w:ind w:left="1304"/>
+              <w:rPr>
+                <w:lang w:val="en-US"/>
+              </w:rPr>
+            </w:pPr>
+            <w:r>
+              <w:rPr>
+                <w:lang w:val="en-US"/>
+              </w:rPr>
+              <w:t>echo("&lt;td&gt;"</w:t>
+            </w:r>
+            <w:proofErr w:type="gramStart"/>
+            <w:r>
+              <w:rPr>
+                <w:lang w:val="en-US"/>
+              </w:rPr>
+              <w:t>);</w:t>
+            </w:r>
+            <w:proofErr w:type="gramEnd"/>
+          </w:p>
+          <w:p>
+            <w:pPr>
+              <w:spacing w:after="160" w:line="278" w:lineRule="auto"/>
+              <w:ind w:left="1304" w:firstLine="1304"/>
+              <w:rPr>
+                <w:lang w:val="en-US"/>
+              </w:rPr>
+            </w:pPr>
+            <w:proofErr w:type="spellStart"/>
+            <w:r>
+              <w:rPr>
+                <w:lang w:val="en-US"/>
+              </w:rPr>
+              <w:t>print_r</w:t>
+            </w:r>
+            <w:proofErr w:type="spellEnd"/>
+            <w:r>
+              <w:rPr>
+                <w:lang w:val="en-US"/>
+              </w:rPr>
+              <w:t>($</w:t>
+            </w:r>
+            <w:proofErr w:type="gramStart"/>
+            <w:r>
+              <w:rPr>
+                <w:lang w:val="en-US"/>
+              </w:rPr>
+              <w:t>row[</w:t>
+            </w:r>
+            <w:proofErr w:type="gramEnd"/>
+            <w:r>
+              <w:rPr>
+                <w:lang w:val="en-US"/>
+              </w:rPr>
+              <w:t>0]);</w:t>
+            </w:r>
+          </w:p>
+          <w:p>
+            <w:pPr>
+              <w:spacing w:after="160" w:line="278" w:lineRule="auto"/>
+              <w:ind w:left="1304"/>
+              <w:rPr>
+                <w:lang w:val="en-US"/>
+              </w:rPr>
+            </w:pPr>
+            <w:r>
+              <w:rPr>
+                <w:lang w:val="en-US"/>
+              </w:rPr>
+              <w:t>echo("&lt;/td&gt;"</w:t>
+            </w:r>
+            <w:proofErr w:type="gramStart"/>
+            <w:r>
+              <w:rPr>
+                <w:lang w:val="en-US"/>
+              </w:rPr>
+              <w:t>);</w:t>
+            </w:r>
+            <w:proofErr w:type="gramEnd"/>
+          </w:p>
+          <w:p>
+            <w:pPr>
+              <w:spacing w:after="160" w:line="278" w:lineRule="auto"/>
+              <w:ind w:left="1304"/>
+              <w:rPr>
+                <w:lang w:val="en-US"/>
+              </w:rPr>
+            </w:pPr>
+            <w:r>
+              <w:rPr>
+                <w:lang w:val="en-US"/>
+              </w:rPr>
+              <w:t>echo("&lt;td&gt;"</w:t>
+            </w:r>
+            <w:proofErr w:type="gramStart"/>
+            <w:r>
+              <w:rPr>
+                <w:lang w:val="en-US"/>
+              </w:rPr>
+              <w:t>);</w:t>
+            </w:r>
+            <w:proofErr w:type="gramEnd"/>
+          </w:p>
+          <w:p>
+            <w:pPr>
+              <w:spacing w:after="160" w:line="278" w:lineRule="auto"/>
+              <w:ind w:left="1304" w:firstLine="1304"/>
+              <w:rPr>
+                <w:lang w:val="en-US"/>
+              </w:rPr>
+            </w:pPr>
+            <w:proofErr w:type="spellStart"/>
+            <w:r>
+              <w:rPr>
+                <w:lang w:val="en-US"/>
+              </w:rPr>
+              <w:t>print_r</w:t>
+            </w:r>
+            <w:proofErr w:type="spellEnd"/>
+            <w:r>
+              <w:rPr>
+                <w:lang w:val="en-US"/>
+              </w:rPr>
+              <w:t>($</w:t>
+            </w:r>
+            <w:proofErr w:type="gramStart"/>
+            <w:r>
+              <w:rPr>
+                <w:lang w:val="en-US"/>
+              </w:rPr>
+              <w:t>row[</w:t>
+            </w:r>
+            <w:proofErr w:type="gramEnd"/>
+            <w:r>
+              <w:rPr>
+                <w:lang w:val="en-US"/>
+              </w:rPr>
+              <w:t>1]);</w:t>
+            </w:r>
+          </w:p>
+          <w:p>
+            <w:pPr>
+              <w:spacing w:after="160" w:line="278" w:lineRule="auto"/>
+              <w:ind w:left="1304"/>
+              <w:rPr>
+                <w:lang w:val="en-US"/>
+              </w:rPr>
+            </w:pPr>
+            <w:r>
+              <w:rPr>
+                <w:lang w:val="en-US"/>
+              </w:rPr>
+              <w:t>echo("&lt;/td&gt;"</w:t>
+            </w:r>
+            <w:proofErr w:type="gramStart"/>
+            <w:r>
+              <w:rPr>
+                <w:lang w:val="en-US"/>
+              </w:rPr>
+              <w:t>);</w:t>
+            </w:r>
+            <w:proofErr w:type="gramEnd"/>
+          </w:p>
+          <w:p>
+            <w:pPr>
+              <w:spacing w:after="160" w:line="278" w:lineRule="auto"/>
+              <w:ind w:left="1304"/>
+              <w:rPr>
+                <w:lang w:val="en-US"/>
+              </w:rPr>
+            </w:pPr>
+            <w:r>
+              <w:rPr>
+                <w:lang w:val="en-US"/>
+              </w:rPr>
+              <w:t>echo("&lt;td&gt;"</w:t>
+            </w:r>
+            <w:proofErr w:type="gramStart"/>
+            <w:r>
+              <w:rPr>
+                <w:lang w:val="en-US"/>
+              </w:rPr>
+              <w:t>);</w:t>
+            </w:r>
+            <w:proofErr w:type="gramEnd"/>
+          </w:p>
+          <w:p>
+            <w:pPr>
+              <w:spacing w:after="160" w:line="278" w:lineRule="auto"/>
+              <w:ind w:left="1304" w:firstLine="1304"/>
+              <w:rPr>
+                <w:lang w:val="en-US"/>
+              </w:rPr>
+            </w:pPr>
+            <w:proofErr w:type="spellStart"/>
+            <w:r>
+              <w:rPr>
+                <w:lang w:val="en-US"/>
+              </w:rPr>
+              <w:t>print_r</w:t>
+            </w:r>
+            <w:proofErr w:type="spellEnd"/>
+            <w:r>
+              <w:rPr>
+                <w:lang w:val="en-US"/>
+              </w:rPr>
+              <w:t>($</w:t>
+            </w:r>
+            <w:proofErr w:type="gramStart"/>
+            <w:r>
+              <w:rPr>
+                <w:lang w:val="en-US"/>
+              </w:rPr>
+              <w:t>row[</w:t>
+            </w:r>
+            <w:proofErr w:type="gramEnd"/>
+            <w:r>
+              <w:rPr>
+                <w:lang w:val="en-US"/>
+              </w:rPr>
+              <w:t>2]);</w:t>
+            </w:r>
+          </w:p>
+          <w:p>
+            <w:pPr>
+              <w:spacing w:after="160" w:line="278" w:lineRule="auto"/>
+              <w:ind w:left="1304"/>
+              <w:rPr>
+                <w:lang w:val="en-US"/>
+              </w:rPr>
+            </w:pPr>
+            <w:r>
+              <w:rPr>
+                <w:lang w:val="en-US"/>
+              </w:rPr>
+              <w:t>echo("&lt;/td&gt;"</w:t>
+            </w:r>
+            <w:proofErr w:type="gramStart"/>
+            <w:r>
+              <w:rPr>
+                <w:lang w:val="en-US"/>
+              </w:rPr>
+              <w:t>);</w:t>
+            </w:r>
+            <w:proofErr w:type="gramEnd"/>
+          </w:p>
+          <w:p>
+            <w:pPr>
+              <w:spacing w:after="160" w:line="278" w:lineRule="auto"/>
+              <w:ind w:left="1304"/>
+              <w:rPr>
+                <w:lang w:val="en-US"/>
+              </w:rPr>
+            </w:pPr>
+            <w:r>
+              <w:rPr>
+                <w:lang w:val="en-US"/>
+              </w:rPr>
+              <w:t>echo("&lt;td&gt;"</w:t>
+            </w:r>
+            <w:proofErr w:type="gramStart"/>
+            <w:r>
+              <w:rPr>
+                <w:lang w:val="en-US"/>
+              </w:rPr>
+              <w:t>);</w:t>
+            </w:r>
+            <w:proofErr w:type="gramEnd"/>
+          </w:p>
+          <w:p>
+            <w:pPr>
+              <w:spacing w:after="160" w:line="278" w:lineRule="auto"/>
+              <w:ind w:left="1304" w:firstLine="1304"/>
+              <w:rPr>
+                <w:lang w:val="en-US"/>
+              </w:rPr>
+            </w:pPr>
+            <w:proofErr w:type="spellStart"/>
+            <w:r>
+              <w:rPr>
+                <w:lang w:val="en-US"/>
+              </w:rPr>
+              <w:t>print_r</w:t>
+            </w:r>
+            <w:proofErr w:type="spellEnd"/>
+            <w:r>
+              <w:rPr>
+                <w:lang w:val="en-US"/>
+              </w:rPr>
+              <w:t>($</w:t>
+            </w:r>
+            <w:proofErr w:type="gramStart"/>
+            <w:r>
+              <w:rPr>
+                <w:lang w:val="en-US"/>
+              </w:rPr>
+              <w:t>row[</w:t>
+            </w:r>
+            <w:proofErr w:type="gramEnd"/>
+            <w:r>
+              <w:rPr>
+                <w:lang w:val="en-US"/>
+              </w:rPr>
+              <w:t>3]);</w:t>
+            </w:r>
+          </w:p>
+          <w:p>
+            <w:pPr>
+              <w:spacing w:after="160" w:line="278" w:lineRule="auto"/>
+              <w:ind w:left="1304"/>
+              <w:rPr>
+                <w:lang w:val="en-US"/>
+              </w:rPr>
+            </w:pPr>
+            <w:r>
+              <w:rPr>
+                <w:lang w:val="en-US"/>
+              </w:rPr>
+              <w:t>echo("&lt;/td&gt;"</w:t>
+            </w:r>
+            <w:proofErr w:type="gramStart"/>
+            <w:r>
+              <w:rPr>
+                <w:lang w:val="en-US"/>
+              </w:rPr>
+              <w:t>);</w:t>
+            </w:r>
+            <w:proofErr w:type="gramEnd"/>
+          </w:p>
+          <w:p>
+            <w:pPr>
+              <w:spacing w:after="160" w:line="278" w:lineRule="auto"/>
+              <w:ind w:left="1304"/>
+              <w:rPr>
+                <w:lang w:val="en-US"/>
+              </w:rPr>
+            </w:pPr>
+            <w:r>
+              <w:rPr>
+                <w:lang w:val="en-US"/>
+              </w:rPr>
+              <w:t>echo("&lt;td&gt;"</w:t>
+            </w:r>
+            <w:proofErr w:type="gramStart"/>
+            <w:r>
+              <w:rPr>
+                <w:lang w:val="en-US"/>
+              </w:rPr>
+              <w:t>);</w:t>
+            </w:r>
+            <w:proofErr w:type="gramEnd"/>
+          </w:p>
+          <w:p>
+            <w:pPr>
+              <w:spacing w:after="160" w:line="278" w:lineRule="auto"/>
+              <w:ind w:left="1304" w:firstLine="1304"/>
+              <w:rPr>
+                <w:lang w:val="en-US"/>
+              </w:rPr>
+            </w:pPr>
+            <w:proofErr w:type="spellStart"/>
+            <w:r>
+              <w:rPr>
+                <w:lang w:val="en-US"/>
+              </w:rPr>
+              <w:t>print_r</w:t>
+            </w:r>
+            <w:proofErr w:type="spellEnd"/>
+            <w:r>
+              <w:rPr>
+                <w:lang w:val="en-US"/>
+              </w:rPr>
+              <w:t>($</w:t>
+            </w:r>
+            <w:proofErr w:type="gramStart"/>
+            <w:r>
+              <w:rPr>
+                <w:lang w:val="en-US"/>
+              </w:rPr>
+              <w:t>row[</w:t>
+            </w:r>
+            <w:proofErr w:type="gramEnd"/>
+            <w:r>
+              <w:rPr>
+                <w:lang w:val="en-US"/>
+              </w:rPr>
+              <w:t>4]);</w:t>
+            </w:r>
+          </w:p>
+          <w:p>
+            <w:pPr>
+              <w:spacing w:after="160" w:line="278" w:lineRule="auto"/>
+              <w:ind w:left="1304"/>
+            </w:pPr>
+            <w:proofErr w:type="spellStart"/>
+            <w:r>
+              <w:t>echo</w:t>
+            </w:r>
+            <w:proofErr w:type="spellEnd"/>
+            <w:r>
+              <w:t>("&lt;/</w:t>
+            </w:r>
+            <w:proofErr w:type="spellStart"/>
+            <w:r>
+              <w:t>td</w:t>
+            </w:r>
+            <w:proofErr w:type="spellEnd"/>
+            <w:r>
+              <w:t>&gt;");</w:t>
+            </w:r>
+          </w:p>
+          <w:p>
+            <w:pPr>
+              <w:ind w:left="1304"/>
+            </w:pPr>
+            <w:proofErr w:type="spellStart"/>
+            <w:r>
+              <w:t>echo</w:t>
+            </w:r>
+            <w:proofErr w:type="spellEnd"/>
+            <w:r>
+              <w:t>("&lt;</w:t>
+            </w:r>
+            <w:proofErr w:type="spellStart"/>
+            <w:r>
+              <w:t>td</w:t>
+            </w:r>
+            <w:proofErr w:type="spellEnd"/>
+            <w:r>
+              <w:t>&gt;");</w:t>
+            </w:r>
+          </w:p>
+          <w:p>
+            <w:pPr>
+              <w:spacing w:after="160" w:line="278" w:lineRule="auto"/>
+              <w:ind w:left="1304"/>
+            </w:pPr>
+            <w:r>
+              <w:tab/>
+            </w:r>
+            <w:r>
+              <w:t>//</w:t>
+            </w:r>
+            <w:r>
+              <w:t xml:space="preserve"> länk för att ta bort</w:t>
+            </w:r>
+          </w:p>
+          <w:p>
+            <w:pPr>
+              <w:spacing w:after="160" w:line="278" w:lineRule="auto"/>
+              <w:ind w:left="1304"/>
+            </w:pPr>
+            <w:proofErr w:type="spellStart"/>
+            <w:r>
+              <w:t>echo</w:t>
+            </w:r>
+            <w:proofErr w:type="spellEnd"/>
+            <w:r>
+              <w:t>("&lt;/</w:t>
+            </w:r>
+            <w:proofErr w:type="spellStart"/>
+            <w:r>
+              <w:t>td</w:t>
+            </w:r>
+            <w:proofErr w:type="spellEnd"/>
+            <w:r>
+              <w:t>&gt;");</w:t>
+            </w:r>
+          </w:p>
+          <w:p>
+            <w:proofErr w:type="spellStart"/>
+            <w:r>
+              <w:t>echo</w:t>
+            </w:r>
+            <w:proofErr w:type="spellEnd"/>
+            <w:r>
+              <w:t>("&lt;/</w:t>
+            </w:r>
+            <w:proofErr w:type="spellStart"/>
+            <w:r>
+              <w:t>tr</w:t>
+            </w:r>
+            <w:proofErr w:type="spellEnd"/>
+            <w:r>
+              <w:t>&gt;");</w:t>
+            </w:r>
+          </w:p>
+        </w:tc>
+      </w:tr>
+    </w:tbl>
+    <w:p>
+      <w:pPr>
+        <w:rPr>
+          <w:sz w:val="20"/>
+          <w:szCs w:val="20"/>
+        </w:rPr>
+      </w:pPr>
+      <w:r>
+        <w:rPr>
+          <w:sz w:val="20"/>
+          <w:szCs w:val="20"/>
+        </w:rPr>
+        <w:t>Figur 1</w:t>
+      </w:r>
+      <w:r>
+        <w:rPr>
+          <w:sz w:val="20"/>
+          <w:szCs w:val="20"/>
+        </w:rPr>
+        <w:t>5</w:t>
+      </w:r>
+      <w:r>
+        <w:rPr>
+          <w:sz w:val="20"/>
+          <w:szCs w:val="20"/>
+        </w:rPr>
+        <w:t xml:space="preserve">: skriv ut </w:t>
+      </w:r>
+      <w:r>
+        <w:rPr>
+          <w:sz w:val="20"/>
+          <w:szCs w:val="20"/>
+        </w:rPr>
+        <w:t>tomtenissar</w:t>
+      </w:r>
+      <w:r>
+        <w:rPr>
+          <w:sz w:val="20"/>
+          <w:szCs w:val="20"/>
+        </w:rPr>
         <w:t>.</w:t>
       </w:r>
     </w:p>
+    <w:p>
+      <w:r>
+        <w:t xml:space="preserve">Här är koden för att skriva ut </w:t>
+      </w:r>
+      <w:r>
+        <w:t>Tomtenissar</w:t>
+      </w:r>
+      <w:r>
+        <w:t xml:space="preserve">. </w:t>
+      </w:r>
+      <w:r>
+        <w:t xml:space="preserve">Den </w:t>
+      </w:r>
+      <w:r>
+        <w:t xml:space="preserve">är nästan samma som att skriva ut leksaker </w:t>
+      </w:r>
+      <w:r>
+        <w:t>då det också använder en table och skriver ut sina rubriker i första raden.</w:t>
+      </w:r>
+      <w:r>
+        <w:t xml:space="preserve"> Det som är unikt för denna är att den använder nummer för att se vilken data som är vilken (det var så databasen </w:t>
+      </w:r>
+      <w:r>
+        <w:t>s</w:t>
+      </w:r>
+      <w:r>
+        <w:t xml:space="preserve">kickat) </w:t>
+      </w:r>
+      <w:r>
+        <w:t>och den har en länk på slutet viket är till för att ta bort.</w:t>
+      </w:r>
+    </w:p>
+    <w:p/>
+    <w:p/>
+    <w:p/>
+    <w:p/>
     <w:p/>
     <w:p>
       <w:pPr>
@@ -8119,18 +9414,25 @@
           <w:color w:val="auto"/>
         </w:rPr>
       </w:pPr>
-      <w:bookmarkStart w:id="9" w:name="_Toc179126381"/>
+      <w:bookmarkStart w:id="9" w:name="_Toc180840990"/>
       <w:r>
         <w:rPr>
           <w:color w:val="auto"/>
         </w:rPr>
+        <w:lastRenderedPageBreak/>
         <w:t>Generera länkar</w:t>
       </w:r>
       <w:bookmarkEnd w:id="9"/>
     </w:p>
     <w:p>
       <w:r>
-        <w:t xml:space="preserve">Det görs en länk till denna websida och den </w:t>
+        <w:t>Det görs en länk till denna web</w:t>
+      </w:r>
+      <w:r>
+        <w:t>b</w:t>
+      </w:r>
+      <w:r>
+        <w:t xml:space="preserve">sida och den </w:t>
       </w:r>
       <w:r>
         <w:t xml:space="preserve">finns när man söker på tomtenissar för att kunna ta bort tomtenissar. </w:t>
@@ -8316,7 +9618,21 @@
           <w:sz w:val="20"/>
           <w:szCs w:val="20"/>
         </w:rPr>
-        <w:t xml:space="preserve">Figur 14: </w:t>
+        <w:t>Figur 1</w:t>
+      </w:r>
+      <w:r>
+        <w:rPr>
+          <w:sz w:val="20"/>
+          <w:szCs w:val="20"/>
+        </w:rPr>
+        <w:t>6</w:t>
+      </w:r>
+      <w:r>
+        <w:rPr>
+          <w:sz w:val="20"/>
+          <w:szCs w:val="20"/>
+        </w:rPr>
+        <w:t xml:space="preserve">: </w:t>
       </w:r>
       <w:r>
         <w:rPr>
@@ -8602,36 +9918,50 @@
           <w:sz w:val="20"/>
           <w:szCs w:val="20"/>
         </w:rPr>
-        <w:t xml:space="preserve">Figur 15: </w:t>
-      </w:r>
-      <w:proofErr w:type="spellStart"/>
+        <w:t>Figur 1</w:t>
+      </w:r>
       <w:r>
         <w:rPr>
           <w:sz w:val="20"/>
           <w:szCs w:val="20"/>
         </w:rPr>
-        <w:t>sql</w:t>
-      </w:r>
-      <w:proofErr w:type="spellEnd"/>
+        <w:t>7</w:t>
+      </w:r>
       <w:r>
         <w:rPr>
           <w:sz w:val="20"/>
           <w:szCs w:val="20"/>
         </w:rPr>
-        <w:t xml:space="preserve"> sats för att ta</w:t>
-      </w:r>
+        <w:t xml:space="preserve">: </w:t>
+      </w:r>
+      <w:proofErr w:type="spellStart"/>
       <w:r>
         <w:rPr>
           <w:sz w:val="20"/>
           <w:szCs w:val="20"/>
         </w:rPr>
-        <w:t xml:space="preserve"> </w:t>
-      </w:r>
+        <w:t>sql</w:t>
+      </w:r>
+      <w:proofErr w:type="spellEnd"/>
       <w:r>
         <w:rPr>
           <w:sz w:val="20"/>
           <w:szCs w:val="20"/>
         </w:rPr>
+        <w:t xml:space="preserve"> sats för att ta</w:t>
+      </w:r>
+      <w:r>
+        <w:rPr>
+          <w:sz w:val="20"/>
+          <w:szCs w:val="20"/>
+        </w:rPr>
+        <w:t xml:space="preserve"> </w:t>
+      </w:r>
+      <w:r>
+        <w:rPr>
+          <w:sz w:val="20"/>
+          <w:szCs w:val="20"/>
+        </w:rPr>
         <w:t>bort.</w:t>
       </w:r>
     </w:p>
@@ -8680,6 +10010,15 @@
         <w:t>.</w:t>
       </w:r>
     </w:p>
+    <w:p/>
+    <w:p/>
+    <w:p/>
+    <w:p/>
+    <w:p/>
+    <w:p/>
+    <w:p/>
+    <w:p/>
+    <w:p/>
     <w:p/>
     <w:p/>
     <w:p>
@@ -8690,7 +10029,7 @@
           <w:color w:val="auto"/>
         </w:rPr>
       </w:pPr>
-      <w:bookmarkStart w:id="10" w:name="_Toc179126382"/>
+      <w:bookmarkStart w:id="10" w:name="_Toc180840991"/>
       <w:r>
         <w:rPr>
           <w:color w:val="auto"/>
@@ -8702,13 +10041,7 @@
         <w:rPr>
           <w:color w:val="auto"/>
         </w:rPr>
-        <w:t>I</w:t>
-      </w:r>
-      <w:r>
-        <w:rPr>
-          <w:color w:val="auto"/>
-        </w:rPr>
-        <w:t>nloggning</w:t>
+        <w:t>Inloggning</w:t>
       </w:r>
       <w:bookmarkEnd w:id="10"/>
     </w:p>
@@ -8993,7 +10326,21 @@
           <w:sz w:val="20"/>
           <w:szCs w:val="20"/>
         </w:rPr>
-        <w:t>Figur 16:</w:t>
+        <w:t>Figur 1</w:t>
+      </w:r>
+      <w:r>
+        <w:rPr>
+          <w:sz w:val="20"/>
+          <w:szCs w:val="20"/>
+        </w:rPr>
+        <w:t>8</w:t>
+      </w:r>
+      <w:r>
+        <w:rPr>
+          <w:sz w:val="20"/>
+          <w:szCs w:val="20"/>
+        </w:rPr>
+        <w:t>:</w:t>
       </w:r>
       <w:r>
         <w:rPr>
@@ -9097,65 +10444,71 @@
             <w:pPr>
               <w:spacing w:after="160" w:line="278" w:lineRule="auto"/>
               <w:ind w:left="1304"/>
-            </w:pPr>
-            <w:r>
+              <w:rPr>
+                <w:lang w:val="en-US"/>
+              </w:rPr>
+            </w:pPr>
+            <w:r>
+              <w:rPr>
+                <w:lang w:val="en-US"/>
+              </w:rPr>
               <w:t>$</w:t>
             </w:r>
             <w:proofErr w:type="spellStart"/>
             <w:r>
+              <w:rPr>
+                <w:lang w:val="en-US"/>
+              </w:rPr>
               <w:t>pdo</w:t>
             </w:r>
             <w:proofErr w:type="spellEnd"/>
             <w:r>
+              <w:rPr>
+                <w:lang w:val="en-US"/>
+              </w:rPr>
               <w:t xml:space="preserve"> = new </w:t>
             </w:r>
             <w:proofErr w:type="gramStart"/>
             <w:r>
+              <w:rPr>
+                <w:lang w:val="en-US"/>
+              </w:rPr>
               <w:t>PDO(</w:t>
             </w:r>
             <w:proofErr w:type="gramEnd"/>
             <w:r>
+              <w:rPr>
+                <w:lang w:val="en-US"/>
+              </w:rPr>
               <w:t>"</w:t>
             </w:r>
             <w:proofErr w:type="spellStart"/>
             <w:r>
+              <w:rPr>
+                <w:lang w:val="en-US"/>
+              </w:rPr>
               <w:t>mysql:dbname</w:t>
             </w:r>
             <w:proofErr w:type="spellEnd"/>
             <w:r>
+              <w:rPr>
+                <w:lang w:val="en-US"/>
+              </w:rPr>
               <w:t>=</w:t>
             </w:r>
             <w:proofErr w:type="spellStart"/>
             <w:r>
+              <w:rPr>
+                <w:lang w:val="en-US"/>
+              </w:rPr>
               <w:t>TomteVerkstad;host</w:t>
             </w:r>
             <w:proofErr w:type="spellEnd"/>
             <w:r>
-              <w:t>=</w:t>
-            </w:r>
-            <w:proofErr w:type="spellStart"/>
-            <w:r>
-              <w:t>localhost</w:t>
-            </w:r>
-            <w:proofErr w:type="spellEnd"/>
-            <w:r>
-              <w:t>", $_POST["</w:t>
-            </w:r>
-            <w:proofErr w:type="spellStart"/>
-            <w:r>
-              <w:t>Username</w:t>
-            </w:r>
-            <w:proofErr w:type="spellEnd"/>
-            <w:r>
-              <w:t>"], $_POST["</w:t>
-            </w:r>
-            <w:proofErr w:type="spellStart"/>
-            <w:r>
-              <w:t>Password</w:t>
-            </w:r>
-            <w:proofErr w:type="spellEnd"/>
-            <w:r>
-              <w:t xml:space="preserve">"]); </w:t>
+              <w:rPr>
+                <w:lang w:val="en-US"/>
+              </w:rPr>
+              <w:t xml:space="preserve">=localhost", $_POST["Username"], $_POST["Password"]); </w:t>
             </w:r>
           </w:p>
           <w:p>
@@ -9390,7 +10743,21 @@
           <w:sz w:val="20"/>
           <w:szCs w:val="20"/>
         </w:rPr>
-        <w:t xml:space="preserve">17: </w:t>
+        <w:t>1</w:t>
+      </w:r>
+      <w:r>
+        <w:rPr>
+          <w:sz w:val="20"/>
+          <w:szCs w:val="20"/>
+        </w:rPr>
+        <w:t>9</w:t>
+      </w:r>
+      <w:r>
+        <w:rPr>
+          <w:sz w:val="20"/>
+          <w:szCs w:val="20"/>
+        </w:rPr>
+        <w:t xml:space="preserve">: </w:t>
       </w:r>
       <w:r>
         <w:rPr>
@@ -9691,7 +11058,21 @@
           <w:sz w:val="20"/>
           <w:szCs w:val="20"/>
         </w:rPr>
-        <w:t xml:space="preserve">Figur 18: </w:t>
+        <w:t xml:space="preserve">Figur </w:t>
+      </w:r>
+      <w:r>
+        <w:rPr>
+          <w:sz w:val="20"/>
+          <w:szCs w:val="20"/>
+        </w:rPr>
+        <w:t>20</w:t>
+      </w:r>
+      <w:r>
+        <w:rPr>
+          <w:sz w:val="20"/>
+          <w:szCs w:val="20"/>
+        </w:rPr>
+        <w:t xml:space="preserve">: </w:t>
       </w:r>
       <w:r>
         <w:rPr>
@@ -10019,14 +11400,14 @@
           <w:sz w:val="20"/>
           <w:szCs w:val="20"/>
         </w:rPr>
-        <w:t>Figur 1</w:t>
+        <w:t xml:space="preserve">Figur </w:t>
       </w:r>
       <w:r>
         <w:rPr>
           <w:sz w:val="20"/>
           <w:szCs w:val="20"/>
         </w:rPr>
-        <w:t>9</w:t>
+        <w:t>21</w:t>
       </w:r>
       <w:r>
         <w:rPr>
@@ -10103,13 +11484,13 @@
           <w:color w:val="auto"/>
         </w:rPr>
       </w:pPr>
-      <w:bookmarkStart w:id="11" w:name="_Toc179126383"/>
+      <w:bookmarkStart w:id="11" w:name="_Toc180840992"/>
       <w:r>
         <w:rPr>
           <w:color w:val="auto"/>
         </w:rPr>
         <w:lastRenderedPageBreak/>
-        <w:t>VG Exekvera en procedur med parameter.</w:t>
+        <w:t>VG Exekvera en procedur med parameter</w:t>
       </w:r>
       <w:bookmarkEnd w:id="11"/>
     </w:p>
@@ -10127,7 +11508,13 @@
         <w:t xml:space="preserve"> som </w:t>
       </w:r>
       <w:r>
-        <w:t xml:space="preserve">fans kvar i programmet. </w:t>
+        <w:t>fan</w:t>
+      </w:r>
+      <w:r>
+        <w:t>n</w:t>
+      </w:r>
+      <w:r>
+        <w:t xml:space="preserve">s kvar i programmet. </w:t>
       </w:r>
       <w:r>
         <w:br/>
@@ -10446,7 +11833,21 @@
           <w:sz w:val="20"/>
           <w:szCs w:val="20"/>
         </w:rPr>
-        <w:t xml:space="preserve">Figur 20: </w:t>
+        <w:t>Figur 2</w:t>
+      </w:r>
+      <w:r>
+        <w:rPr>
+          <w:sz w:val="20"/>
+          <w:szCs w:val="20"/>
+        </w:rPr>
+        <w:t>2</w:t>
+      </w:r>
+      <w:r>
+        <w:rPr>
+          <w:sz w:val="20"/>
+          <w:szCs w:val="20"/>
+        </w:rPr>
+        <w:t xml:space="preserve">: </w:t>
       </w:r>
       <w:r>
         <w:rPr>
@@ -10786,7 +12187,21 @@
           <w:sz w:val="20"/>
           <w:szCs w:val="20"/>
         </w:rPr>
-        <w:t xml:space="preserve">Figur 21: hämta </w:t>
+        <w:t>Figur 2</w:t>
+      </w:r>
+      <w:r>
+        <w:rPr>
+          <w:sz w:val="20"/>
+          <w:szCs w:val="20"/>
+        </w:rPr>
+        <w:t>3</w:t>
+      </w:r>
+      <w:r>
+        <w:rPr>
+          <w:sz w:val="20"/>
+          <w:szCs w:val="20"/>
+        </w:rPr>
+        <w:t xml:space="preserve">: hämta </w:t>
       </w:r>
       <w:proofErr w:type="gramStart"/>
       <w:r>

</xml_diff>